<commit_message>
Se corrigio el Strat
</commit_message>
<xml_diff>
--- a/01.Gestion de Proyecto/STRAT_Proyecto Residencia- CBTa 20_v1.docx
+++ b/01.Gestion de Proyecto/STRAT_Proyecto Residencia- CBTa 20_v1.docx
@@ -1371,7 +1371,7 @@
               <w:jc w:val="center"/>
             </w:pPr>
             <w:r>
-              <w:t>6</w:t>
+              <w:t>9</w:t>
             </w:r>
           </w:p>
         </w:tc>
@@ -1465,7 +1465,7 @@
               <w:jc w:val="center"/>
             </w:pPr>
             <w:r>
-              <w:t>6</w:t>
+              <w:t>12</w:t>
             </w:r>
           </w:p>
         </w:tc>
@@ -1564,7 +1564,7 @@
               <w:jc w:val="center"/>
             </w:pPr>
             <w:r>
-              <w:t>8</w:t>
+              <w:t>12</w:t>
             </w:r>
           </w:p>
         </w:tc>
@@ -1663,7 +1663,7 @@
               <w:jc w:val="center"/>
             </w:pPr>
             <w:r>
-              <w:t>9</w:t>
+              <w:t>12</w:t>
             </w:r>
           </w:p>
         </w:tc>
@@ -1675,6 +1675,9 @@
             <w:pPr>
               <w:jc w:val="center"/>
             </w:pPr>
+            <w:r>
+              <w:t>12</w:t>
+            </w:r>
           </w:p>
         </w:tc>
       </w:tr>
@@ -1764,7 +1767,7 @@
               <w:jc w:val="center"/>
             </w:pPr>
             <w:r>
-              <w:t>4</w:t>
+              <w:t>16</w:t>
             </w:r>
           </w:p>
         </w:tc>
@@ -1859,8 +1862,6 @@
             </w:r>
           </w:p>
         </w:tc>
-        <w:bookmarkStart w:id="1" w:name="_GoBack"/>
-        <w:bookmarkEnd w:id="1"/>
       </w:tr>
       <w:tr>
         <w:tblPrEx>
@@ -1948,7 +1949,7 @@
               <w:jc w:val="center"/>
             </w:pPr>
             <w:r>
-              <w:t>5</w:t>
+              <w:t>8</w:t>
             </w:r>
           </w:p>
         </w:tc>
@@ -2211,7 +2212,7 @@
               <w:jc w:val="center"/>
             </w:pPr>
             <w:r>
-              <w:t>39</w:t>
+              <w:t>55</w:t>
             </w:r>
           </w:p>
         </w:tc>
@@ -2224,8 +2225,10 @@
               <w:jc w:val="center"/>
             </w:pPr>
             <w:r>
-              <w:t>56</w:t>
-            </w:r>
+              <w:t>73</w:t>
+            </w:r>
+            <w:bookmarkStart w:id="1" w:name="_GoBack"/>
+            <w:bookmarkEnd w:id="1"/>
           </w:p>
         </w:tc>
       </w:tr>
@@ -2617,7 +2620,7 @@
             <w:noProof/>
             <w:lang w:val="es-ES"/>
           </w:rPr>
-          <w:t>1</w:t>
+          <w:t>2</w:t>
         </w:r>
         <w:r>
           <w:rPr>
@@ -2952,7 +2955,7 @@
             </wp:anchor>
           </w:drawing>
         </mc:Choice>
-        <mc:Fallback xmlns:cx3="http://schemas.microsoft.com/office/drawing/2016/5/9/chartex" xmlns:cx4="http://schemas.microsoft.com/office/drawing/2016/5/10/chartex" xmlns:cx5="http://schemas.microsoft.com/office/drawing/2016/5/11/chartex" xmlns:cx6="http://schemas.microsoft.com/office/drawing/2016/5/12/chartex" xmlns:cx7="http://schemas.microsoft.com/office/drawing/2016/5/13/chartex" xmlns:cx8="http://schemas.microsoft.com/office/drawing/2016/5/14/chartex" xmlns:aink="http://schemas.microsoft.com/office/drawing/2016/ink" xmlns:am3d="http://schemas.microsoft.com/office/drawing/2017/model3d" xmlns:w16cid="http://schemas.microsoft.com/office/word/2016/wordml/cid">
+        <mc:Fallback xmlns:w16cid="http://schemas.microsoft.com/office/word/2016/wordml/cid" xmlns:am3d="http://schemas.microsoft.com/office/drawing/2017/model3d" xmlns:aink="http://schemas.microsoft.com/office/drawing/2016/ink" xmlns:cx8="http://schemas.microsoft.com/office/drawing/2016/5/14/chartex" xmlns:cx7="http://schemas.microsoft.com/office/drawing/2016/5/13/chartex" xmlns:cx6="http://schemas.microsoft.com/office/drawing/2016/5/12/chartex" xmlns:cx5="http://schemas.microsoft.com/office/drawing/2016/5/11/chartex" xmlns:cx4="http://schemas.microsoft.com/office/drawing/2016/5/10/chartex" xmlns:cx3="http://schemas.microsoft.com/office/drawing/2016/5/9/chartex">
           <w:pict>
             <v:shapetype w14:anchorId="7E8CEF72" id="_x0000_t6" coordsize="21600,21600" o:spt="6" path="m,l,21600r21600,xe">
               <v:stroke joinstyle="miter"/>
@@ -3920,6 +3923,7 @@
     <w:lsdException w:name="HTML Sample" w:semiHidden="1" w:unhideWhenUsed="1"/>
     <w:lsdException w:name="HTML Typewriter" w:semiHidden="1" w:unhideWhenUsed="1"/>
     <w:lsdException w:name="HTML Variable" w:semiHidden="1" w:unhideWhenUsed="1"/>
+    <w:lsdException w:name="Normal Table" w:semiHidden="1" w:unhideWhenUsed="1"/>
     <w:lsdException w:name="annotation subject" w:semiHidden="1" w:unhideWhenUsed="1"/>
     <w:lsdException w:name="No List" w:semiHidden="1" w:unhideWhenUsed="1"/>
     <w:lsdException w:name="Outline List 1" w:semiHidden="1" w:unhideWhenUsed="1"/>
@@ -3966,8 +3970,10 @@
     <w:lsdException w:name="Table Subtle 2" w:semiHidden="1" w:unhideWhenUsed="1"/>
     <w:lsdException w:name="Table Web 1" w:semiHidden="1" w:unhideWhenUsed="1"/>
     <w:lsdException w:name="Table Web 2" w:semiHidden="1" w:unhideWhenUsed="1"/>
+    <w:lsdException w:name="Table Web 3" w:semiHidden="1" w:unhideWhenUsed="1"/>
     <w:lsdException w:name="Balloon Text" w:semiHidden="1" w:unhideWhenUsed="1"/>
     <w:lsdException w:name="Table Grid" w:uiPriority="39"/>
+    <w:lsdException w:name="Table Theme" w:semiHidden="1" w:unhideWhenUsed="1"/>
     <w:lsdException w:name="Placeholder Text" w:semiHidden="1"/>
     <w:lsdException w:name="No Spacing" w:uiPriority="1" w:qFormat="1"/>
     <w:lsdException w:name="Light Shading" w:uiPriority="60"/>
@@ -4857,7 +4863,7 @@
 </file>
 
 <file path=customXml/itemProps1.xml><?xml version="1.0" encoding="utf-8"?>
-<ds:datastoreItem xmlns:ds="http://schemas.openxmlformats.org/officeDocument/2006/customXml" ds:itemID="{6F0221A7-A3FB-487A-96A8-DE5AD29951DD}">
+<ds:datastoreItem xmlns:ds="http://schemas.openxmlformats.org/officeDocument/2006/customXml" ds:itemID="{2E9FF883-F582-497C-AD6C-95D2C2270BC7}">
   <ds:schemaRefs>
     <ds:schemaRef ds:uri="http://schemas.openxmlformats.org/officeDocument/2006/bibliography"/>
   </ds:schemaRefs>

</xml_diff>